<commit_message>
sua lai file thong tin nhom
</commit_message>
<xml_diff>
--- a/NenTangCNTT/ThucHanh01_Nhom01_E07/ThucHanh01_Nhom01_E07.docx
+++ b/NenTangCNTT/ThucHanh01_Nhom01_E07/ThucHanh01_Nhom01_E07.docx
@@ -381,18 +381,8 @@
           <w:sz w:val="40"/>
           <w:lang w:val="en-US"/>
         </w:rPr>
-        <w:t xml:space="preserve">Link </w:t>
+        <w:t>Link github :</w:t>
       </w:r>
-      <w:proofErr w:type="gramStart"/>
-      <w:r>
-        <w:rPr>
-          <w:rFonts w:ascii="Impact" w:hAnsi="Impact"/>
-          <w:sz w:val="40"/>
-          <w:lang w:val="en-US"/>
-        </w:rPr>
-        <w:t>github :</w:t>
-      </w:r>
-      <w:proofErr w:type="gramEnd"/>
       <w:r>
         <w:rPr>
           <w:rFonts w:ascii="Impact" w:hAnsi="Impact"/>
@@ -419,7 +409,7 @@
             <w14:round/>
           </w14:textOutline>
         </w:rPr>
-        <w:t>https://github.com/ngtrankyanh/BAITAP/tree/9e0be1a7702c86818e40d7b9f4e71e42381abfeb/NenTangCNTT/ThucHanh01_Nhom01_E07</w:t>
+        <w:t>https://github.com/ngtrankyanh/BAITAP/tree/master/NenTangCNTT/ThucHanh01_Nhom01_E07</w:t>
       </w:r>
     </w:p>
     <w:sectPr>
@@ -1035,6 +1025,7 @@
   <w:style w:type="character" w:default="1" w:styleId="DefaultParagraphFont">
     <w:name w:val="Default Paragraph Font"/>
     <w:uiPriority w:val="1"/>
+    <w:semiHidden/>
     <w:unhideWhenUsed/>
   </w:style>
   <w:style w:type="table" w:default="1" w:styleId="TableNormal">

</xml_diff>